<commit_message>
Naming and attribute updates
</commit_message>
<xml_diff>
--- a/RoslynDOM docs.docx
+++ b/RoslynDOM docs.docx
@@ -181,6 +181,9 @@
         <w:lastRenderedPageBreak/>
         <w:t>Retain access to full Roslyn details</w:t>
       </w:r>
+      <w:r>
+        <w:t>, by providing direct access to syntax and symbol</w:t>
+      </w:r>
     </w:p>
     <w:p>
       <w:pPr>
@@ -191,7 +194,10 @@
         </w:numPr>
       </w:pPr>
       <w:r>
-        <w:t>Provide simplified tree, properties for common node/token detail</w:t>
+        <w:t>Provide simplified tree</w:t>
+      </w:r>
+      <w:r>
+        <w:t xml:space="preserve"> interface that is platform/compiler/underlying tree agnostic</w:t>
       </w:r>
       <w:bookmarkStart w:id="0" w:name="_GoBack"/>
       <w:bookmarkEnd w:id="0"/>
@@ -209,6 +215,15 @@
       <w:r>
         <w:t xml:space="preserve"> Features</w:t>
       </w:r>
+    </w:p>
+    <w:p>
+      <w:pPr>
+        <w:pStyle w:val="ListParagraph"/>
+        <w:numPr>
+          <w:ilvl w:val="0"/>
+          <w:numId w:val="1"/>
+        </w:numPr>
+      </w:pPr>
     </w:p>
     <w:p/>
     <w:p>

</xml_diff>

<commit_message>
Attribute and ReturnType improvements
Added attribute support, more work planned. Added TypeName support
</commit_message>
<xml_diff>
--- a/RoslynDOM docs.docx
+++ b/RoslynDOM docs.docx
@@ -351,69 +351,123 @@
     <w:p/>
     <w:p>
       <w:r>
-        <w:t>Also, Roslyn is somewhat inconsistent – returning true for abstract and static above, but returning only the first variance (out)</w:t>
+        <w:t>Also, Roslyn is somewhat inconsistent – returning true for abstract and static above, but returning only the first variance (out) in:</w:t>
+      </w:r>
+    </w:p>
+    <w:p/>
+    <w:p>
+      <w:proofErr w:type="gramStart"/>
+      <w:r>
+        <w:t>public</w:t>
+      </w:r>
+      <w:proofErr w:type="gramEnd"/>
+      <w:r>
+        <w:t xml:space="preserve"> class Foo3&lt;</w:t>
+      </w:r>
+      <w:r>
+        <w:t xml:space="preserve"> </w:t>
+      </w:r>
+      <w:r>
+        <w:t>out in T2</w:t>
+      </w:r>
+      <w:r>
+        <w:t>&gt;</w:t>
+      </w:r>
+    </w:p>
+    <w:p/>
+    <w:p/>
+    <w:p>
+      <w:pPr>
+        <w:pStyle w:val="Heading2"/>
+      </w:pPr>
+      <w:r>
+        <w:t>What is the name of a nested class?</w:t>
+      </w:r>
+    </w:p>
+    <w:p>
+      <w:r>
+        <w:t>Consistent with the Roslyn library</w:t>
+      </w:r>
+    </w:p>
+    <w:p/>
+    <w:p>
+      <w:pPr>
+        <w:pStyle w:val="Heading2"/>
+      </w:pPr>
+      <w:r>
+        <w:t xml:space="preserve">What is the name of a </w:t>
+      </w:r>
+      <w:r>
+        <w:t>dotted namespace</w:t>
+      </w:r>
+      <w:r>
+        <w:t>?</w:t>
+      </w:r>
+    </w:p>
+    <w:p>
+      <w:r>
+        <w:t>Consistent with the Roslyn library</w:t>
+      </w:r>
+    </w:p>
+    <w:p/>
+    <w:p>
+      <w:pPr>
+        <w:pStyle w:val="Heading1"/>
+      </w:pPr>
+      <w:r>
+        <w:t>User Stories</w:t>
+      </w:r>
+    </w:p>
+    <w:p>
+      <w:pPr>
+        <w:pStyle w:val="Heading2"/>
+      </w:pPr>
+      <w:r>
+        <w:t>You have an individual file you want to understand in isolation</w:t>
+      </w:r>
+    </w:p>
+    <w:p>
+      <w:r>
+        <w:t xml:space="preserve">Example: </w:t>
+      </w:r>
+      <w:proofErr w:type="spellStart"/>
+      <w:r>
+        <w:t>CodeFirst</w:t>
+      </w:r>
+      <w:proofErr w:type="spellEnd"/>
+      <w:r>
+        <w:t xml:space="preserve"> </w:t>
+      </w:r>
+      <w:proofErr w:type="spellStart"/>
+      <w:r>
+        <w:t>metdata</w:t>
+      </w:r>
+      <w:proofErr w:type="spellEnd"/>
+      <w:r>
+        <w:t xml:space="preserve"> usage</w:t>
+      </w:r>
+    </w:p>
+    <w:p/>
+    <w:p>
+      <w:pPr>
+        <w:pStyle w:val="Heading2"/>
+      </w:pPr>
+      <w:r>
+        <w:t>You want to explore a project or solution</w:t>
+      </w:r>
+    </w:p>
+    <w:p/>
+    <w:p>
+      <w:pPr>
+        <w:pStyle w:val="Heading2"/>
+      </w:pPr>
+      <w:r>
+        <w:t>You want to modify the syntax tree (source code)</w:t>
       </w:r>
       <w:bookmarkStart w:id="0" w:name="_GoBack"/>
       <w:bookmarkEnd w:id="0"/>
-      <w:r>
-        <w:t xml:space="preserve"> in:</w:t>
-      </w:r>
-    </w:p>
-    <w:p/>
-    <w:p>
-      <w:proofErr w:type="gramStart"/>
-      <w:r>
-        <w:t>public</w:t>
-      </w:r>
-      <w:proofErr w:type="gramEnd"/>
-      <w:r>
-        <w:t xml:space="preserve"> class Foo3&lt;</w:t>
-      </w:r>
-      <w:r>
-        <w:t xml:space="preserve"> </w:t>
-      </w:r>
-      <w:r>
-        <w:t>out in T2</w:t>
-      </w:r>
-      <w:r>
-        <w:t>&gt;</w:t>
-      </w:r>
-    </w:p>
-    <w:p/>
-    <w:p/>
-    <w:p>
-      <w:pPr>
-        <w:pStyle w:val="Heading2"/>
-      </w:pPr>
-      <w:r>
-        <w:t>What is the name of a nested class?</w:t>
-      </w:r>
-    </w:p>
-    <w:p>
-      <w:r>
-        <w:t>Consistent with the Roslyn library</w:t>
-      </w:r>
-    </w:p>
-    <w:p/>
-    <w:p>
-      <w:pPr>
-        <w:pStyle w:val="Heading2"/>
-      </w:pPr>
-      <w:r>
-        <w:t xml:space="preserve">What is the name of a </w:t>
-      </w:r>
-      <w:r>
-        <w:t>dotted namespace</w:t>
-      </w:r>
-      <w:r>
-        <w:t>?</w:t>
-      </w:r>
-    </w:p>
-    <w:p>
-      <w:r>
-        <w:t>Consistent with the Roslyn library</w:t>
-      </w:r>
-    </w:p>
+    </w:p>
+    <w:p/>
     <w:p/>
     <w:sectPr>
       <w:pgSz w:w="12240" w:h="15840"/>

</xml_diff>